<commit_message>
Add task02 doc + ppt
</commit_message>
<xml_diff>
--- a/src/DOC/task02/CS1_task02_SE-Process.docx
+++ b/src/DOC/task02/CS1_task02_SE-Process.docx
@@ -1,6 +1,6 @@
 
 <file path=word/document.xml><?xml version="1.0" encoding="utf-8"?>
-<w:document xmlns:wpc="http://schemas.microsoft.com/office/word/2010/wordprocessingCanvas" xmlns:cx="http://schemas.microsoft.com/office/drawing/2014/chartex" xmlns:cx1="http://schemas.microsoft.com/office/drawing/2015/9/8/chartex" xmlns:cx2="http://schemas.microsoft.com/office/drawing/2015/10/21/chartex" xmlns:mc="http://schemas.openxmlformats.org/markup-compatibility/2006" xmlns:o="urn:schemas-microsoft-com:office:office" xmlns:r="http://schemas.openxmlformats.org/officeDocument/2006/relationships" xmlns:m="http://schemas.openxmlformats.org/officeDocument/2006/math" xmlns:v="urn:schemas-microsoft-com:vml" xmlns:wp14="http://schemas.microsoft.com/office/word/2010/wordprocessingDrawing" xmlns:wp="http://schemas.openxmlformats.org/drawingml/2006/wordprocessingDrawing" xmlns:w10="urn:schemas-microsoft-com:office:word" xmlns:w="http://schemas.openxmlformats.org/wordprocessingml/2006/main" xmlns:w14="http://schemas.microsoft.com/office/word/2010/wordml" xmlns:w15="http://schemas.microsoft.com/office/word/2012/wordml" xmlns:w16se="http://schemas.microsoft.com/office/word/2015/wordml/symex" xmlns:wpg="http://schemas.microsoft.com/office/word/2010/wordprocessingGroup" xmlns:wpi="http://schemas.microsoft.com/office/word/2010/wordprocessingInk" xmlns:wne="http://schemas.microsoft.com/office/word/2006/wordml" xmlns:wps="http://schemas.microsoft.com/office/word/2010/wordprocessingShape" mc:Ignorable="w14 w15 w16se wp14">
+<w:document xmlns:wpc="http://schemas.microsoft.com/office/word/2010/wordprocessingCanvas" xmlns:mc="http://schemas.openxmlformats.org/markup-compatibility/2006" xmlns:o="urn:schemas-microsoft-com:office:office" xmlns:r="http://schemas.openxmlformats.org/officeDocument/2006/relationships" xmlns:m="http://schemas.openxmlformats.org/officeDocument/2006/math" xmlns:v="urn:schemas-microsoft-com:vml" xmlns:wp14="http://schemas.microsoft.com/office/word/2010/wordprocessingDrawing" xmlns:wp="http://schemas.openxmlformats.org/drawingml/2006/wordprocessingDrawing" xmlns:w10="urn:schemas-microsoft-com:office:word" xmlns:w="http://schemas.openxmlformats.org/wordprocessingml/2006/main" xmlns:w14="http://schemas.microsoft.com/office/word/2010/wordml" xmlns:w15="http://schemas.microsoft.com/office/word/2012/wordml" xmlns:wpg="http://schemas.microsoft.com/office/word/2010/wordprocessingGroup" xmlns:wpi="http://schemas.microsoft.com/office/word/2010/wordprocessingInk" xmlns:wne="http://schemas.microsoft.com/office/word/2006/wordml" xmlns:wps="http://schemas.microsoft.com/office/word/2010/wordprocessingShape" mc:Ignorable="w14 w15 wp14">
   <w:body>
     <w:p>
       <w:pPr>
@@ -27,7 +27,7 @@
                     <pic:cNvPicPr/>
                   </pic:nvPicPr>
                   <pic:blipFill>
-                    <a:blip r:embed="rId6"/>
+                    <a:blip r:embed="rId7"/>
                     <a:stretch>
                       <a:fillRect/>
                     </a:stretch>
@@ -167,8 +167,6 @@
         </w:rPr>
         <w:t>Luder Sandro</w:t>
       </w:r>
-      <w:bookmarkStart w:id="0" w:name="_GoBack"/>
-      <w:bookmarkEnd w:id="0"/>
     </w:p>
     <w:p>
       <w:pPr>
@@ -424,12 +422,462 @@
     <w:p>
       <w:pPr>
         <w:rPr>
-          <w:lang w:val="en-US"/>
-        </w:rPr>
-      </w:pPr>
+          <w:b/>
+          <w:sz w:val="28"/>
+          <w:szCs w:val="28"/>
+          <w:lang w:val="en-US"/>
+        </w:rPr>
+      </w:pPr>
+      <w:r>
+        <w:rPr>
+          <w:b/>
+          <w:sz w:val="28"/>
+          <w:szCs w:val="28"/>
+          <w:lang w:val="en-US"/>
+        </w:rPr>
+        <w:lastRenderedPageBreak/>
+        <w:t>Agile</w:t>
+      </w:r>
+    </w:p>
+    <w:p>
+      <w:pPr>
+        <w:rPr>
+          <w:u w:val="single"/>
+          <w:lang w:val="en-US"/>
+        </w:rPr>
+      </w:pPr>
+      <w:r>
+        <w:rPr>
+          <w:u w:val="single"/>
+          <w:lang w:val="en-US"/>
+        </w:rPr>
+        <w:t>Pro</w:t>
+      </w:r>
+    </w:p>
+    <w:p>
+      <w:pPr>
+        <w:pStyle w:val="ListParagraph"/>
+        <w:numPr>
+          <w:ilvl w:val="0"/>
+          <w:numId w:val="1"/>
+        </w:numPr>
+        <w:rPr>
+          <w:lang w:val="en-US"/>
+        </w:rPr>
+      </w:pPr>
+      <w:r>
+        <w:rPr>
+          <w:lang w:val="en-US"/>
+        </w:rPr>
+        <w:t>React requirement of di</w:t>
+      </w:r>
+      <w:r>
+        <w:rPr>
+          <w:lang w:val="en-US"/>
+        </w:rPr>
+        <w:t>fferent users (</w:t>
+      </w:r>
+      <w:r>
+        <w:rPr>
+          <w:lang w:val="en-US"/>
+        </w:rPr>
+        <w:t>needs and wishes)</w:t>
+      </w:r>
+    </w:p>
+    <w:p>
+      <w:pPr>
+        <w:pStyle w:val="ListParagraph"/>
+        <w:numPr>
+          <w:ilvl w:val="0"/>
+          <w:numId w:val="1"/>
+        </w:numPr>
+        <w:rPr>
+          <w:rStyle w:val="shorttext"/>
+          <w:lang w:val="en-US"/>
+        </w:rPr>
+      </w:pPr>
+      <w:r>
+        <w:rPr>
+          <w:rStyle w:val="shorttext"/>
+          <w:lang w:val="en"/>
+        </w:rPr>
+        <w:t>Medical expertise of the developers</w:t>
+      </w:r>
+      <w:r>
+        <w:rPr>
+          <w:rStyle w:val="shorttext"/>
+          <w:lang w:val="en"/>
+        </w:rPr>
+        <w:t xml:space="preserve">. On </w:t>
+      </w:r>
+      <w:r>
+        <w:rPr>
+          <w:rStyle w:val="shorttext"/>
+          <w:lang w:val="en"/>
+        </w:rPr>
+        <w:t>regular user input can be react</w:t>
+      </w:r>
+      <w:r>
+        <w:rPr>
+          <w:rStyle w:val="shorttext"/>
+          <w:lang w:val="en"/>
+        </w:rPr>
+        <w:t>.</w:t>
+      </w:r>
+    </w:p>
+    <w:p>
+      <w:pPr>
+        <w:rPr>
+          <w:u w:val="single"/>
+          <w:lang w:val="en-US"/>
+        </w:rPr>
+      </w:pPr>
+      <w:r>
+        <w:rPr>
+          <w:u w:val="single"/>
+          <w:lang w:val="en-US"/>
+        </w:rPr>
+        <w:t>Contra</w:t>
+      </w:r>
+    </w:p>
+    <w:p>
+      <w:pPr>
+        <w:pStyle w:val="ListParagraph"/>
+        <w:numPr>
+          <w:ilvl w:val="0"/>
+          <w:numId w:val="2"/>
+        </w:numPr>
+        <w:rPr>
+          <w:rStyle w:val="shorttext"/>
+          <w:u w:val="single"/>
+          <w:lang w:val="en-US"/>
+        </w:rPr>
+      </w:pPr>
+      <w:r>
+        <w:rPr>
+          <w:rStyle w:val="shorttext"/>
+          <w:lang w:val="en"/>
+        </w:rPr>
+        <w:t>Too much customer feedback</w:t>
+      </w:r>
+      <w:r>
+        <w:rPr>
+          <w:rStyle w:val="shorttext"/>
+          <w:lang w:val="en"/>
+        </w:rPr>
+        <w:t xml:space="preserve"> to process.</w:t>
+      </w:r>
+    </w:p>
+    <w:p>
+      <w:pPr>
+        <w:pStyle w:val="ListParagraph"/>
+        <w:numPr>
+          <w:ilvl w:val="0"/>
+          <w:numId w:val="2"/>
+        </w:numPr>
+        <w:rPr>
+          <w:rStyle w:val="shorttext"/>
+          <w:u w:val="single"/>
+          <w:lang w:val="en-US"/>
+        </w:rPr>
+      </w:pPr>
+      <w:r>
+        <w:rPr>
+          <w:rStyle w:val="shorttext"/>
+          <w:lang w:val="en"/>
+        </w:rPr>
+        <w:t>Neglecting the documentation</w:t>
+      </w:r>
+    </w:p>
+    <w:p>
+      <w:pPr>
+        <w:rPr>
+          <w:u w:val="single"/>
+          <w:lang w:val="en-US"/>
+        </w:rPr>
+      </w:pPr>
+    </w:p>
+    <w:p>
+      <w:pPr>
+        <w:rPr>
+          <w:b/>
+          <w:sz w:val="28"/>
+          <w:szCs w:val="28"/>
+          <w:lang w:val="en-US"/>
+        </w:rPr>
+      </w:pPr>
+      <w:r>
+        <w:rPr>
+          <w:b/>
+          <w:sz w:val="28"/>
+          <w:szCs w:val="28"/>
+          <w:lang w:val="en-US"/>
+        </w:rPr>
+        <w:t>Plan-driven</w:t>
+      </w:r>
+    </w:p>
+    <w:p>
+      <w:pPr>
+        <w:rPr>
+          <w:u w:val="single"/>
+          <w:lang w:val="en-US"/>
+        </w:rPr>
+      </w:pPr>
+      <w:r>
+        <w:rPr>
+          <w:u w:val="single"/>
+          <w:lang w:val="en-US"/>
+        </w:rPr>
+        <w:t>Pro</w:t>
+      </w:r>
+    </w:p>
+    <w:p>
+      <w:pPr>
+        <w:pStyle w:val="ListParagraph"/>
+        <w:numPr>
+          <w:ilvl w:val="0"/>
+          <w:numId w:val="3"/>
+        </w:numPr>
+        <w:rPr>
+          <w:rStyle w:val="shorttext"/>
+          <w:u w:val="single"/>
+          <w:lang w:val="en-US"/>
+        </w:rPr>
+      </w:pPr>
+      <w:r>
+        <w:rPr>
+          <w:rStyle w:val="shorttext"/>
+          <w:lang w:val="en"/>
+        </w:rPr>
+        <w:t>Cost simpler</w:t>
+      </w:r>
+      <w:r>
+        <w:rPr>
+          <w:rStyle w:val="shorttext"/>
+          <w:lang w:val="en"/>
+        </w:rPr>
+        <w:t xml:space="preserve"> to define, manage and evaluate</w:t>
+      </w:r>
+    </w:p>
+    <w:p>
+      <w:pPr>
+        <w:pStyle w:val="ListParagraph"/>
+        <w:numPr>
+          <w:ilvl w:val="0"/>
+          <w:numId w:val="3"/>
+        </w:numPr>
+        <w:rPr>
+          <w:rStyle w:val="shorttext"/>
+          <w:u w:val="single"/>
+          <w:lang w:val="en-US"/>
+        </w:rPr>
+      </w:pPr>
+      <w:r>
+        <w:rPr>
+          <w:lang w:val="en-US"/>
+        </w:rPr>
+        <w:t xml:space="preserve">Phase </w:t>
+      </w:r>
+      <w:r>
+        <w:rPr>
+          <w:rStyle w:val="shorttext"/>
+          <w:lang w:val="en"/>
+        </w:rPr>
+        <w:t>c</w:t>
+      </w:r>
+      <w:r>
+        <w:rPr>
+          <w:rStyle w:val="shorttext"/>
+          <w:lang w:val="en"/>
+        </w:rPr>
+        <w:t>learly</w:t>
+      </w:r>
+      <w:r>
+        <w:rPr>
+          <w:rStyle w:val="shorttext"/>
+          <w:lang w:val="en"/>
+        </w:rPr>
+        <w:t xml:space="preserve"> structured</w:t>
+      </w:r>
+      <w:r>
+        <w:rPr>
+          <w:rStyle w:val="shorttext"/>
+          <w:lang w:val="en"/>
+        </w:rPr>
+        <w:t xml:space="preserve"> (milestones, targets)</w:t>
+      </w:r>
+    </w:p>
+    <w:p>
+      <w:pPr>
+        <w:rPr>
+          <w:u w:val="single"/>
+          <w:lang w:val="en-US"/>
+        </w:rPr>
+      </w:pPr>
+      <w:r>
+        <w:rPr>
+          <w:u w:val="single"/>
+          <w:lang w:val="en-US"/>
+        </w:rPr>
+        <w:t>Contra</w:t>
+      </w:r>
+    </w:p>
+    <w:p>
+      <w:pPr>
+        <w:pStyle w:val="ListParagraph"/>
+        <w:numPr>
+          <w:ilvl w:val="0"/>
+          <w:numId w:val="4"/>
+        </w:numPr>
+        <w:rPr>
+          <w:rStyle w:val="shorttext"/>
+          <w:u w:val="single"/>
+          <w:lang w:val="en-US"/>
+        </w:rPr>
+      </w:pPr>
+      <w:r>
+        <w:rPr>
+          <w:rStyle w:val="shorttext"/>
+          <w:lang w:val="en"/>
+        </w:rPr>
+        <w:t>Late delivery</w:t>
+      </w:r>
+      <w:r>
+        <w:rPr>
+          <w:rStyle w:val="shorttext"/>
+          <w:lang w:val="en"/>
+        </w:rPr>
+        <w:t xml:space="preserve"> to customer. It follows from this that:</w:t>
+      </w:r>
+    </w:p>
+    <w:p>
+      <w:pPr>
+        <w:pStyle w:val="ListParagraph"/>
+        <w:numPr>
+          <w:ilvl w:val="1"/>
+          <w:numId w:val="4"/>
+        </w:numPr>
+        <w:rPr>
+          <w:rStyle w:val="shorttext"/>
+          <w:u w:val="single"/>
+          <w:lang w:val="en-US"/>
+        </w:rPr>
+      </w:pPr>
+      <w:r>
+        <w:rPr>
+          <w:rStyle w:val="shorttext"/>
+          <w:lang w:val="en-US"/>
+        </w:rPr>
+        <w:t>Less/</w:t>
+      </w:r>
+      <w:r>
+        <w:rPr>
+          <w:rStyle w:val="shorttext"/>
+          <w:lang w:val="en-US"/>
+        </w:rPr>
+        <w:t>no fee</w:t>
+      </w:r>
+      <w:r>
+        <w:rPr>
+          <w:rStyle w:val="shorttext"/>
+          <w:lang w:val="en-US"/>
+        </w:rPr>
+        <w:t>dback</w:t>
+      </w:r>
+    </w:p>
+    <w:p>
+      <w:pPr>
+        <w:pStyle w:val="ListParagraph"/>
+        <w:numPr>
+          <w:ilvl w:val="1"/>
+          <w:numId w:val="4"/>
+        </w:numPr>
+        <w:rPr>
+          <w:rStyle w:val="shorttext"/>
+          <w:u w:val="single"/>
+          <w:lang w:val="en-US"/>
+        </w:rPr>
+      </w:pPr>
+      <w:r>
+        <w:rPr>
+          <w:rStyle w:val="shorttext"/>
+          <w:lang w:val="en-US"/>
+        </w:rPr>
+        <w:t>Bad/</w:t>
+      </w:r>
+      <w:r>
+        <w:rPr>
+          <w:rStyle w:val="shorttext"/>
+          <w:lang w:val="en-US"/>
+        </w:rPr>
+        <w:t>difficult</w:t>
+      </w:r>
+      <w:r>
+        <w:rPr>
+          <w:rStyle w:val="shorttext"/>
+          <w:lang w:val="en-US"/>
+        </w:rPr>
+        <w:t xml:space="preserve"> to react </w:t>
+      </w:r>
+      <w:r>
+        <w:rPr>
+          <w:rStyle w:val="shorttext"/>
+          <w:lang w:val="en"/>
+        </w:rPr>
+        <w:t>o</w:t>
+      </w:r>
+      <w:r>
+        <w:rPr>
+          <w:rStyle w:val="shorttext"/>
+          <w:lang w:val="en"/>
+        </w:rPr>
+        <w:t>n customer's request</w:t>
+      </w:r>
+    </w:p>
+    <w:p>
+      <w:pPr>
+        <w:rPr>
+          <w:u w:val="single"/>
+          <w:lang w:val="en-US"/>
+        </w:rPr>
+      </w:pPr>
+      <w:bookmarkStart w:id="0" w:name="_GoBack"/>
+      <w:bookmarkEnd w:id="0"/>
+    </w:p>
+    <w:p>
+      <w:pPr>
+        <w:rPr>
+          <w:b/>
+          <w:sz w:val="28"/>
+          <w:szCs w:val="28"/>
+          <w:lang w:val="en-US"/>
+        </w:rPr>
+      </w:pPr>
+      <w:r>
+        <w:rPr>
+          <w:b/>
+          <w:sz w:val="28"/>
+          <w:szCs w:val="28"/>
+          <w:lang w:val="en-US"/>
+        </w:rPr>
+        <w:t>Summary</w:t>
+      </w:r>
+    </w:p>
+    <w:p>
+      <w:pPr>
+        <w:rPr>
+          <w:lang w:val="en-US"/>
+        </w:rPr>
+      </w:pPr>
+      <w:r>
+        <w:rPr>
+          <w:lang w:val="en-US"/>
+        </w:rPr>
+        <w:t>Agile for our project.</w:t>
+      </w:r>
     </w:p>
     <w:sectPr>
-      <w:footerReference w:type="default" r:id="rId7"/>
+      <w:footerReference w:type="default" r:id="rId8"/>
       <w:pgSz w:w="11906" w:h="16838"/>
       <w:pgMar w:top="1417" w:right="1417" w:bottom="1134" w:left="1417" w:header="708" w:footer="708" w:gutter="0"/>
       <w:cols w:space="708"/>
@@ -441,7 +889,7 @@
 </file>
 
 <file path=word/endnotes.xml><?xml version="1.0" encoding="utf-8"?>
-<w:endnotes xmlns:wpc="http://schemas.microsoft.com/office/word/2010/wordprocessingCanvas" xmlns:cx="http://schemas.microsoft.com/office/drawing/2014/chartex" xmlns:cx1="http://schemas.microsoft.com/office/drawing/2015/9/8/chartex" xmlns:cx2="http://schemas.microsoft.com/office/drawing/2015/10/21/chartex" xmlns:mc="http://schemas.openxmlformats.org/markup-compatibility/2006" xmlns:o="urn:schemas-microsoft-com:office:office" xmlns:r="http://schemas.openxmlformats.org/officeDocument/2006/relationships" xmlns:m="http://schemas.openxmlformats.org/officeDocument/2006/math" xmlns:v="urn:schemas-microsoft-com:vml" xmlns:wp14="http://schemas.microsoft.com/office/word/2010/wordprocessingDrawing" xmlns:wp="http://schemas.openxmlformats.org/drawingml/2006/wordprocessingDrawing" xmlns:w10="urn:schemas-microsoft-com:office:word" xmlns:w="http://schemas.openxmlformats.org/wordprocessingml/2006/main" xmlns:w14="http://schemas.microsoft.com/office/word/2010/wordml" xmlns:w15="http://schemas.microsoft.com/office/word/2012/wordml" xmlns:w16se="http://schemas.microsoft.com/office/word/2015/wordml/symex" xmlns:wpg="http://schemas.microsoft.com/office/word/2010/wordprocessingGroup" xmlns:wpi="http://schemas.microsoft.com/office/word/2010/wordprocessingInk" xmlns:wne="http://schemas.microsoft.com/office/word/2006/wordml" xmlns:wps="http://schemas.microsoft.com/office/word/2010/wordprocessingShape" mc:Ignorable="w14 w15 w16se wp14">
+<w:endnotes xmlns:wpc="http://schemas.microsoft.com/office/word/2010/wordprocessingCanvas" xmlns:mc="http://schemas.openxmlformats.org/markup-compatibility/2006" xmlns:o="urn:schemas-microsoft-com:office:office" xmlns:r="http://schemas.openxmlformats.org/officeDocument/2006/relationships" xmlns:m="http://schemas.openxmlformats.org/officeDocument/2006/math" xmlns:v="urn:schemas-microsoft-com:vml" xmlns:wp14="http://schemas.microsoft.com/office/word/2010/wordprocessingDrawing" xmlns:wp="http://schemas.openxmlformats.org/drawingml/2006/wordprocessingDrawing" xmlns:w10="urn:schemas-microsoft-com:office:word" xmlns:w="http://schemas.openxmlformats.org/wordprocessingml/2006/main" xmlns:w14="http://schemas.microsoft.com/office/word/2010/wordml" xmlns:w15="http://schemas.microsoft.com/office/word/2012/wordml" xmlns:wpg="http://schemas.microsoft.com/office/word/2010/wordprocessingGroup" xmlns:wpi="http://schemas.microsoft.com/office/word/2010/wordprocessingInk" xmlns:wne="http://schemas.microsoft.com/office/word/2006/wordml" xmlns:wps="http://schemas.microsoft.com/office/word/2010/wordprocessingShape" mc:Ignorable="w14 w15 wp14">
   <w:endnote w:type="separator" w:id="-1">
     <w:p>
       <w:pPr>
@@ -466,7 +914,7 @@
 </file>
 
 <file path=word/footer1.xml><?xml version="1.0" encoding="utf-8"?>
-<w:ftr xmlns:wpc="http://schemas.microsoft.com/office/word/2010/wordprocessingCanvas" xmlns:cx="http://schemas.microsoft.com/office/drawing/2014/chartex" xmlns:cx1="http://schemas.microsoft.com/office/drawing/2015/9/8/chartex" xmlns:cx2="http://schemas.microsoft.com/office/drawing/2015/10/21/chartex" xmlns:mc="http://schemas.openxmlformats.org/markup-compatibility/2006" xmlns:o="urn:schemas-microsoft-com:office:office" xmlns:r="http://schemas.openxmlformats.org/officeDocument/2006/relationships" xmlns:m="http://schemas.openxmlformats.org/officeDocument/2006/math" xmlns:v="urn:schemas-microsoft-com:vml" xmlns:wp14="http://schemas.microsoft.com/office/word/2010/wordprocessingDrawing" xmlns:wp="http://schemas.openxmlformats.org/drawingml/2006/wordprocessingDrawing" xmlns:w10="urn:schemas-microsoft-com:office:word" xmlns:w="http://schemas.openxmlformats.org/wordprocessingml/2006/main" xmlns:w14="http://schemas.microsoft.com/office/word/2010/wordml" xmlns:w15="http://schemas.microsoft.com/office/word/2012/wordml" xmlns:w16se="http://schemas.microsoft.com/office/word/2015/wordml/symex" xmlns:wpg="http://schemas.microsoft.com/office/word/2010/wordprocessingGroup" xmlns:wpi="http://schemas.microsoft.com/office/word/2010/wordprocessingInk" xmlns:wne="http://schemas.microsoft.com/office/word/2006/wordml" xmlns:wps="http://schemas.microsoft.com/office/word/2010/wordprocessingShape" mc:Ignorable="w14 w15 w16se wp14">
+<w:ftr xmlns:wpc="http://schemas.microsoft.com/office/word/2010/wordprocessingCanvas" xmlns:mc="http://schemas.openxmlformats.org/markup-compatibility/2006" xmlns:o="urn:schemas-microsoft-com:office:office" xmlns:r="http://schemas.openxmlformats.org/officeDocument/2006/relationships" xmlns:m="http://schemas.openxmlformats.org/officeDocument/2006/math" xmlns:v="urn:schemas-microsoft-com:vml" xmlns:wp14="http://schemas.microsoft.com/office/word/2010/wordprocessingDrawing" xmlns:wp="http://schemas.openxmlformats.org/drawingml/2006/wordprocessingDrawing" xmlns:w10="urn:schemas-microsoft-com:office:word" xmlns:w="http://schemas.openxmlformats.org/wordprocessingml/2006/main" xmlns:w14="http://schemas.microsoft.com/office/word/2010/wordml" xmlns:w15="http://schemas.microsoft.com/office/word/2012/wordml" xmlns:wpg="http://schemas.microsoft.com/office/word/2010/wordprocessingGroup" xmlns:wpi="http://schemas.microsoft.com/office/word/2010/wordprocessingInk" xmlns:wne="http://schemas.microsoft.com/office/word/2006/wordml" xmlns:wps="http://schemas.microsoft.com/office/word/2010/wordprocessingShape" mc:Ignorable="w14 w15 wp14">
   <w:sdt>
     <w:sdtPr>
       <w:id w:val="-603180391"/>
@@ -519,7 +967,7 @@
 </file>
 
 <file path=word/footnotes.xml><?xml version="1.0" encoding="utf-8"?>
-<w:footnotes xmlns:wpc="http://schemas.microsoft.com/office/word/2010/wordprocessingCanvas" xmlns:cx="http://schemas.microsoft.com/office/drawing/2014/chartex" xmlns:cx1="http://schemas.microsoft.com/office/drawing/2015/9/8/chartex" xmlns:cx2="http://schemas.microsoft.com/office/drawing/2015/10/21/chartex" xmlns:mc="http://schemas.openxmlformats.org/markup-compatibility/2006" xmlns:o="urn:schemas-microsoft-com:office:office" xmlns:r="http://schemas.openxmlformats.org/officeDocument/2006/relationships" xmlns:m="http://schemas.openxmlformats.org/officeDocument/2006/math" xmlns:v="urn:schemas-microsoft-com:vml" xmlns:wp14="http://schemas.microsoft.com/office/word/2010/wordprocessingDrawing" xmlns:wp="http://schemas.openxmlformats.org/drawingml/2006/wordprocessingDrawing" xmlns:w10="urn:schemas-microsoft-com:office:word" xmlns:w="http://schemas.openxmlformats.org/wordprocessingml/2006/main" xmlns:w14="http://schemas.microsoft.com/office/word/2010/wordml" xmlns:w15="http://schemas.microsoft.com/office/word/2012/wordml" xmlns:w16se="http://schemas.microsoft.com/office/word/2015/wordml/symex" xmlns:wpg="http://schemas.microsoft.com/office/word/2010/wordprocessingGroup" xmlns:wpi="http://schemas.microsoft.com/office/word/2010/wordprocessingInk" xmlns:wne="http://schemas.microsoft.com/office/word/2006/wordml" xmlns:wps="http://schemas.microsoft.com/office/word/2010/wordprocessingShape" mc:Ignorable="w14 w15 w16se wp14">
+<w:footnotes xmlns:wpc="http://schemas.microsoft.com/office/word/2010/wordprocessingCanvas" xmlns:mc="http://schemas.openxmlformats.org/markup-compatibility/2006" xmlns:o="urn:schemas-microsoft-com:office:office" xmlns:r="http://schemas.openxmlformats.org/officeDocument/2006/relationships" xmlns:m="http://schemas.openxmlformats.org/officeDocument/2006/math" xmlns:v="urn:schemas-microsoft-com:vml" xmlns:wp14="http://schemas.microsoft.com/office/word/2010/wordprocessingDrawing" xmlns:wp="http://schemas.openxmlformats.org/drawingml/2006/wordprocessingDrawing" xmlns:w10="urn:schemas-microsoft-com:office:word" xmlns:w="http://schemas.openxmlformats.org/wordprocessingml/2006/main" xmlns:w14="http://schemas.microsoft.com/office/word/2010/wordml" xmlns:w15="http://schemas.microsoft.com/office/word/2012/wordml" xmlns:wpg="http://schemas.microsoft.com/office/word/2010/wordprocessingGroup" xmlns:wpi="http://schemas.microsoft.com/office/word/2010/wordprocessingInk" xmlns:wne="http://schemas.microsoft.com/office/word/2006/wordml" xmlns:wps="http://schemas.microsoft.com/office/word/2010/wordprocessingShape" mc:Ignorable="w14 w15 wp14">
   <w:footnote w:type="separator" w:id="-1">
     <w:p>
       <w:pPr>
@@ -543,8 +991,477 @@
 </w:footnotes>
 </file>
 
+<file path=word/numbering.xml><?xml version="1.0" encoding="utf-8"?>
+<w:numbering xmlns:wpc="http://schemas.microsoft.com/office/word/2010/wordprocessingCanvas" xmlns:mc="http://schemas.openxmlformats.org/markup-compatibility/2006" xmlns:o="urn:schemas-microsoft-com:office:office" xmlns:r="http://schemas.openxmlformats.org/officeDocument/2006/relationships" xmlns:m="http://schemas.openxmlformats.org/officeDocument/2006/math" xmlns:v="urn:schemas-microsoft-com:vml" xmlns:wp14="http://schemas.microsoft.com/office/word/2010/wordprocessingDrawing" xmlns:wp="http://schemas.openxmlformats.org/drawingml/2006/wordprocessingDrawing" xmlns:w10="urn:schemas-microsoft-com:office:word" xmlns:w="http://schemas.openxmlformats.org/wordprocessingml/2006/main" xmlns:w14="http://schemas.microsoft.com/office/word/2010/wordml" xmlns:w15="http://schemas.microsoft.com/office/word/2012/wordml" xmlns:wpg="http://schemas.microsoft.com/office/word/2010/wordprocessingGroup" xmlns:wpi="http://schemas.microsoft.com/office/word/2010/wordprocessingInk" xmlns:wne="http://schemas.microsoft.com/office/word/2006/wordml" xmlns:wps="http://schemas.microsoft.com/office/word/2010/wordprocessingShape" mc:Ignorable="w14 w15 wp14">
+  <w:abstractNum w:abstractNumId="0" w15:restartNumberingAfterBreak="0">
+    <w:nsid w:val="24824BBD"/>
+    <w:multiLevelType w:val="hybridMultilevel"/>
+    <w:tmpl w:val="CE1A46DE"/>
+    <w:lvl w:ilvl="0" w:tplc="08070001">
+      <w:start w:val="1"/>
+      <w:numFmt w:val="bullet"/>
+      <w:lvlText w:val=""/>
+      <w:lvlJc w:val="left"/>
+      <w:pPr>
+        <w:ind w:left="720" w:hanging="360"/>
+      </w:pPr>
+      <w:rPr>
+        <w:rFonts w:ascii="Symbol" w:hAnsi="Symbol" w:hint="default"/>
+      </w:rPr>
+    </w:lvl>
+    <w:lvl w:ilvl="1" w:tplc="08070003" w:tentative="1">
+      <w:start w:val="1"/>
+      <w:numFmt w:val="bullet"/>
+      <w:lvlText w:val="o"/>
+      <w:lvlJc w:val="left"/>
+      <w:pPr>
+        <w:ind w:left="1440" w:hanging="360"/>
+      </w:pPr>
+      <w:rPr>
+        <w:rFonts w:ascii="Courier New" w:hAnsi="Courier New" w:cs="Courier New" w:hint="default"/>
+      </w:rPr>
+    </w:lvl>
+    <w:lvl w:ilvl="2" w:tplc="08070005" w:tentative="1">
+      <w:start w:val="1"/>
+      <w:numFmt w:val="bullet"/>
+      <w:lvlText w:val=""/>
+      <w:lvlJc w:val="left"/>
+      <w:pPr>
+        <w:ind w:left="2160" w:hanging="360"/>
+      </w:pPr>
+      <w:rPr>
+        <w:rFonts w:ascii="Wingdings" w:hAnsi="Wingdings" w:hint="default"/>
+      </w:rPr>
+    </w:lvl>
+    <w:lvl w:ilvl="3" w:tplc="08070001" w:tentative="1">
+      <w:start w:val="1"/>
+      <w:numFmt w:val="bullet"/>
+      <w:lvlText w:val=""/>
+      <w:lvlJc w:val="left"/>
+      <w:pPr>
+        <w:ind w:left="2880" w:hanging="360"/>
+      </w:pPr>
+      <w:rPr>
+        <w:rFonts w:ascii="Symbol" w:hAnsi="Symbol" w:hint="default"/>
+      </w:rPr>
+    </w:lvl>
+    <w:lvl w:ilvl="4" w:tplc="08070003" w:tentative="1">
+      <w:start w:val="1"/>
+      <w:numFmt w:val="bullet"/>
+      <w:lvlText w:val="o"/>
+      <w:lvlJc w:val="left"/>
+      <w:pPr>
+        <w:ind w:left="3600" w:hanging="360"/>
+      </w:pPr>
+      <w:rPr>
+        <w:rFonts w:ascii="Courier New" w:hAnsi="Courier New" w:cs="Courier New" w:hint="default"/>
+      </w:rPr>
+    </w:lvl>
+    <w:lvl w:ilvl="5" w:tplc="08070005" w:tentative="1">
+      <w:start w:val="1"/>
+      <w:numFmt w:val="bullet"/>
+      <w:lvlText w:val=""/>
+      <w:lvlJc w:val="left"/>
+      <w:pPr>
+        <w:ind w:left="4320" w:hanging="360"/>
+      </w:pPr>
+      <w:rPr>
+        <w:rFonts w:ascii="Wingdings" w:hAnsi="Wingdings" w:hint="default"/>
+      </w:rPr>
+    </w:lvl>
+    <w:lvl w:ilvl="6" w:tplc="08070001" w:tentative="1">
+      <w:start w:val="1"/>
+      <w:numFmt w:val="bullet"/>
+      <w:lvlText w:val=""/>
+      <w:lvlJc w:val="left"/>
+      <w:pPr>
+        <w:ind w:left="5040" w:hanging="360"/>
+      </w:pPr>
+      <w:rPr>
+        <w:rFonts w:ascii="Symbol" w:hAnsi="Symbol" w:hint="default"/>
+      </w:rPr>
+    </w:lvl>
+    <w:lvl w:ilvl="7" w:tplc="08070003" w:tentative="1">
+      <w:start w:val="1"/>
+      <w:numFmt w:val="bullet"/>
+      <w:lvlText w:val="o"/>
+      <w:lvlJc w:val="left"/>
+      <w:pPr>
+        <w:ind w:left="5760" w:hanging="360"/>
+      </w:pPr>
+      <w:rPr>
+        <w:rFonts w:ascii="Courier New" w:hAnsi="Courier New" w:cs="Courier New" w:hint="default"/>
+      </w:rPr>
+    </w:lvl>
+    <w:lvl w:ilvl="8" w:tplc="08070005" w:tentative="1">
+      <w:start w:val="1"/>
+      <w:numFmt w:val="bullet"/>
+      <w:lvlText w:val=""/>
+      <w:lvlJc w:val="left"/>
+      <w:pPr>
+        <w:ind w:left="6480" w:hanging="360"/>
+      </w:pPr>
+      <w:rPr>
+        <w:rFonts w:ascii="Wingdings" w:hAnsi="Wingdings" w:hint="default"/>
+      </w:rPr>
+    </w:lvl>
+  </w:abstractNum>
+  <w:abstractNum w:abstractNumId="1" w15:restartNumberingAfterBreak="0">
+    <w:nsid w:val="279D5950"/>
+    <w:multiLevelType w:val="hybridMultilevel"/>
+    <w:tmpl w:val="4E5C863C"/>
+    <w:lvl w:ilvl="0" w:tplc="08070001">
+      <w:start w:val="1"/>
+      <w:numFmt w:val="bullet"/>
+      <w:lvlText w:val=""/>
+      <w:lvlJc w:val="left"/>
+      <w:pPr>
+        <w:ind w:left="720" w:hanging="360"/>
+      </w:pPr>
+      <w:rPr>
+        <w:rFonts w:ascii="Symbol" w:hAnsi="Symbol" w:hint="default"/>
+      </w:rPr>
+    </w:lvl>
+    <w:lvl w:ilvl="1" w:tplc="08070003" w:tentative="1">
+      <w:start w:val="1"/>
+      <w:numFmt w:val="bullet"/>
+      <w:lvlText w:val="o"/>
+      <w:lvlJc w:val="left"/>
+      <w:pPr>
+        <w:ind w:left="1440" w:hanging="360"/>
+      </w:pPr>
+      <w:rPr>
+        <w:rFonts w:ascii="Courier New" w:hAnsi="Courier New" w:cs="Courier New" w:hint="default"/>
+      </w:rPr>
+    </w:lvl>
+    <w:lvl w:ilvl="2" w:tplc="08070005" w:tentative="1">
+      <w:start w:val="1"/>
+      <w:numFmt w:val="bullet"/>
+      <w:lvlText w:val=""/>
+      <w:lvlJc w:val="left"/>
+      <w:pPr>
+        <w:ind w:left="2160" w:hanging="360"/>
+      </w:pPr>
+      <w:rPr>
+        <w:rFonts w:ascii="Wingdings" w:hAnsi="Wingdings" w:hint="default"/>
+      </w:rPr>
+    </w:lvl>
+    <w:lvl w:ilvl="3" w:tplc="08070001" w:tentative="1">
+      <w:start w:val="1"/>
+      <w:numFmt w:val="bullet"/>
+      <w:lvlText w:val=""/>
+      <w:lvlJc w:val="left"/>
+      <w:pPr>
+        <w:ind w:left="2880" w:hanging="360"/>
+      </w:pPr>
+      <w:rPr>
+        <w:rFonts w:ascii="Symbol" w:hAnsi="Symbol" w:hint="default"/>
+      </w:rPr>
+    </w:lvl>
+    <w:lvl w:ilvl="4" w:tplc="08070003" w:tentative="1">
+      <w:start w:val="1"/>
+      <w:numFmt w:val="bullet"/>
+      <w:lvlText w:val="o"/>
+      <w:lvlJc w:val="left"/>
+      <w:pPr>
+        <w:ind w:left="3600" w:hanging="360"/>
+      </w:pPr>
+      <w:rPr>
+        <w:rFonts w:ascii="Courier New" w:hAnsi="Courier New" w:cs="Courier New" w:hint="default"/>
+      </w:rPr>
+    </w:lvl>
+    <w:lvl w:ilvl="5" w:tplc="08070005" w:tentative="1">
+      <w:start w:val="1"/>
+      <w:numFmt w:val="bullet"/>
+      <w:lvlText w:val=""/>
+      <w:lvlJc w:val="left"/>
+      <w:pPr>
+        <w:ind w:left="4320" w:hanging="360"/>
+      </w:pPr>
+      <w:rPr>
+        <w:rFonts w:ascii="Wingdings" w:hAnsi="Wingdings" w:hint="default"/>
+      </w:rPr>
+    </w:lvl>
+    <w:lvl w:ilvl="6" w:tplc="08070001" w:tentative="1">
+      <w:start w:val="1"/>
+      <w:numFmt w:val="bullet"/>
+      <w:lvlText w:val=""/>
+      <w:lvlJc w:val="left"/>
+      <w:pPr>
+        <w:ind w:left="5040" w:hanging="360"/>
+      </w:pPr>
+      <w:rPr>
+        <w:rFonts w:ascii="Symbol" w:hAnsi="Symbol" w:hint="default"/>
+      </w:rPr>
+    </w:lvl>
+    <w:lvl w:ilvl="7" w:tplc="08070003" w:tentative="1">
+      <w:start w:val="1"/>
+      <w:numFmt w:val="bullet"/>
+      <w:lvlText w:val="o"/>
+      <w:lvlJc w:val="left"/>
+      <w:pPr>
+        <w:ind w:left="5760" w:hanging="360"/>
+      </w:pPr>
+      <w:rPr>
+        <w:rFonts w:ascii="Courier New" w:hAnsi="Courier New" w:cs="Courier New" w:hint="default"/>
+      </w:rPr>
+    </w:lvl>
+    <w:lvl w:ilvl="8" w:tplc="08070005" w:tentative="1">
+      <w:start w:val="1"/>
+      <w:numFmt w:val="bullet"/>
+      <w:lvlText w:val=""/>
+      <w:lvlJc w:val="left"/>
+      <w:pPr>
+        <w:ind w:left="6480" w:hanging="360"/>
+      </w:pPr>
+      <w:rPr>
+        <w:rFonts w:ascii="Wingdings" w:hAnsi="Wingdings" w:hint="default"/>
+      </w:rPr>
+    </w:lvl>
+  </w:abstractNum>
+  <w:abstractNum w:abstractNumId="2" w15:restartNumberingAfterBreak="0">
+    <w:nsid w:val="2F8703A7"/>
+    <w:multiLevelType w:val="hybridMultilevel"/>
+    <w:tmpl w:val="8BC485B8"/>
+    <w:lvl w:ilvl="0" w:tplc="08070001">
+      <w:start w:val="1"/>
+      <w:numFmt w:val="bullet"/>
+      <w:lvlText w:val=""/>
+      <w:lvlJc w:val="left"/>
+      <w:pPr>
+        <w:ind w:left="720" w:hanging="360"/>
+      </w:pPr>
+      <w:rPr>
+        <w:rFonts w:ascii="Symbol" w:hAnsi="Symbol" w:hint="default"/>
+      </w:rPr>
+    </w:lvl>
+    <w:lvl w:ilvl="1" w:tplc="08070003" w:tentative="1">
+      <w:start w:val="1"/>
+      <w:numFmt w:val="bullet"/>
+      <w:lvlText w:val="o"/>
+      <w:lvlJc w:val="left"/>
+      <w:pPr>
+        <w:ind w:left="1440" w:hanging="360"/>
+      </w:pPr>
+      <w:rPr>
+        <w:rFonts w:ascii="Courier New" w:hAnsi="Courier New" w:cs="Courier New" w:hint="default"/>
+      </w:rPr>
+    </w:lvl>
+    <w:lvl w:ilvl="2" w:tplc="08070005" w:tentative="1">
+      <w:start w:val="1"/>
+      <w:numFmt w:val="bullet"/>
+      <w:lvlText w:val=""/>
+      <w:lvlJc w:val="left"/>
+      <w:pPr>
+        <w:ind w:left="2160" w:hanging="360"/>
+      </w:pPr>
+      <w:rPr>
+        <w:rFonts w:ascii="Wingdings" w:hAnsi="Wingdings" w:hint="default"/>
+      </w:rPr>
+    </w:lvl>
+    <w:lvl w:ilvl="3" w:tplc="08070001" w:tentative="1">
+      <w:start w:val="1"/>
+      <w:numFmt w:val="bullet"/>
+      <w:lvlText w:val=""/>
+      <w:lvlJc w:val="left"/>
+      <w:pPr>
+        <w:ind w:left="2880" w:hanging="360"/>
+      </w:pPr>
+      <w:rPr>
+        <w:rFonts w:ascii="Symbol" w:hAnsi="Symbol" w:hint="default"/>
+      </w:rPr>
+    </w:lvl>
+    <w:lvl w:ilvl="4" w:tplc="08070003" w:tentative="1">
+      <w:start w:val="1"/>
+      <w:numFmt w:val="bullet"/>
+      <w:lvlText w:val="o"/>
+      <w:lvlJc w:val="left"/>
+      <w:pPr>
+        <w:ind w:left="3600" w:hanging="360"/>
+      </w:pPr>
+      <w:rPr>
+        <w:rFonts w:ascii="Courier New" w:hAnsi="Courier New" w:cs="Courier New" w:hint="default"/>
+      </w:rPr>
+    </w:lvl>
+    <w:lvl w:ilvl="5" w:tplc="08070005" w:tentative="1">
+      <w:start w:val="1"/>
+      <w:numFmt w:val="bullet"/>
+      <w:lvlText w:val=""/>
+      <w:lvlJc w:val="left"/>
+      <w:pPr>
+        <w:ind w:left="4320" w:hanging="360"/>
+      </w:pPr>
+      <w:rPr>
+        <w:rFonts w:ascii="Wingdings" w:hAnsi="Wingdings" w:hint="default"/>
+      </w:rPr>
+    </w:lvl>
+    <w:lvl w:ilvl="6" w:tplc="08070001" w:tentative="1">
+      <w:start w:val="1"/>
+      <w:numFmt w:val="bullet"/>
+      <w:lvlText w:val=""/>
+      <w:lvlJc w:val="left"/>
+      <w:pPr>
+        <w:ind w:left="5040" w:hanging="360"/>
+      </w:pPr>
+      <w:rPr>
+        <w:rFonts w:ascii="Symbol" w:hAnsi="Symbol" w:hint="default"/>
+      </w:rPr>
+    </w:lvl>
+    <w:lvl w:ilvl="7" w:tplc="08070003" w:tentative="1">
+      <w:start w:val="1"/>
+      <w:numFmt w:val="bullet"/>
+      <w:lvlText w:val="o"/>
+      <w:lvlJc w:val="left"/>
+      <w:pPr>
+        <w:ind w:left="5760" w:hanging="360"/>
+      </w:pPr>
+      <w:rPr>
+        <w:rFonts w:ascii="Courier New" w:hAnsi="Courier New" w:cs="Courier New" w:hint="default"/>
+      </w:rPr>
+    </w:lvl>
+    <w:lvl w:ilvl="8" w:tplc="08070005" w:tentative="1">
+      <w:start w:val="1"/>
+      <w:numFmt w:val="bullet"/>
+      <w:lvlText w:val=""/>
+      <w:lvlJc w:val="left"/>
+      <w:pPr>
+        <w:ind w:left="6480" w:hanging="360"/>
+      </w:pPr>
+      <w:rPr>
+        <w:rFonts w:ascii="Wingdings" w:hAnsi="Wingdings" w:hint="default"/>
+      </w:rPr>
+    </w:lvl>
+  </w:abstractNum>
+  <w:abstractNum w:abstractNumId="3" w15:restartNumberingAfterBreak="0">
+    <w:nsid w:val="730318FA"/>
+    <w:multiLevelType w:val="hybridMultilevel"/>
+    <w:tmpl w:val="ACD84D0E"/>
+    <w:lvl w:ilvl="0" w:tplc="08070001">
+      <w:start w:val="1"/>
+      <w:numFmt w:val="bullet"/>
+      <w:lvlText w:val=""/>
+      <w:lvlJc w:val="left"/>
+      <w:pPr>
+        <w:ind w:left="720" w:hanging="360"/>
+      </w:pPr>
+      <w:rPr>
+        <w:rFonts w:ascii="Symbol" w:hAnsi="Symbol" w:hint="default"/>
+      </w:rPr>
+    </w:lvl>
+    <w:lvl w:ilvl="1" w:tplc="08070003">
+      <w:start w:val="1"/>
+      <w:numFmt w:val="bullet"/>
+      <w:lvlText w:val="o"/>
+      <w:lvlJc w:val="left"/>
+      <w:pPr>
+        <w:ind w:left="1440" w:hanging="360"/>
+      </w:pPr>
+      <w:rPr>
+        <w:rFonts w:ascii="Courier New" w:hAnsi="Courier New" w:cs="Courier New" w:hint="default"/>
+      </w:rPr>
+    </w:lvl>
+    <w:lvl w:ilvl="2" w:tplc="08070005" w:tentative="1">
+      <w:start w:val="1"/>
+      <w:numFmt w:val="bullet"/>
+      <w:lvlText w:val=""/>
+      <w:lvlJc w:val="left"/>
+      <w:pPr>
+        <w:ind w:left="2160" w:hanging="360"/>
+      </w:pPr>
+      <w:rPr>
+        <w:rFonts w:ascii="Wingdings" w:hAnsi="Wingdings" w:hint="default"/>
+      </w:rPr>
+    </w:lvl>
+    <w:lvl w:ilvl="3" w:tplc="08070001" w:tentative="1">
+      <w:start w:val="1"/>
+      <w:numFmt w:val="bullet"/>
+      <w:lvlText w:val=""/>
+      <w:lvlJc w:val="left"/>
+      <w:pPr>
+        <w:ind w:left="2880" w:hanging="360"/>
+      </w:pPr>
+      <w:rPr>
+        <w:rFonts w:ascii="Symbol" w:hAnsi="Symbol" w:hint="default"/>
+      </w:rPr>
+    </w:lvl>
+    <w:lvl w:ilvl="4" w:tplc="08070003" w:tentative="1">
+      <w:start w:val="1"/>
+      <w:numFmt w:val="bullet"/>
+      <w:lvlText w:val="o"/>
+      <w:lvlJc w:val="left"/>
+      <w:pPr>
+        <w:ind w:left="3600" w:hanging="360"/>
+      </w:pPr>
+      <w:rPr>
+        <w:rFonts w:ascii="Courier New" w:hAnsi="Courier New" w:cs="Courier New" w:hint="default"/>
+      </w:rPr>
+    </w:lvl>
+    <w:lvl w:ilvl="5" w:tplc="08070005" w:tentative="1">
+      <w:start w:val="1"/>
+      <w:numFmt w:val="bullet"/>
+      <w:lvlText w:val=""/>
+      <w:lvlJc w:val="left"/>
+      <w:pPr>
+        <w:ind w:left="4320" w:hanging="360"/>
+      </w:pPr>
+      <w:rPr>
+        <w:rFonts w:ascii="Wingdings" w:hAnsi="Wingdings" w:hint="default"/>
+      </w:rPr>
+    </w:lvl>
+    <w:lvl w:ilvl="6" w:tplc="08070001" w:tentative="1">
+      <w:start w:val="1"/>
+      <w:numFmt w:val="bullet"/>
+      <w:lvlText w:val=""/>
+      <w:lvlJc w:val="left"/>
+      <w:pPr>
+        <w:ind w:left="5040" w:hanging="360"/>
+      </w:pPr>
+      <w:rPr>
+        <w:rFonts w:ascii="Symbol" w:hAnsi="Symbol" w:hint="default"/>
+      </w:rPr>
+    </w:lvl>
+    <w:lvl w:ilvl="7" w:tplc="08070003" w:tentative="1">
+      <w:start w:val="1"/>
+      <w:numFmt w:val="bullet"/>
+      <w:lvlText w:val="o"/>
+      <w:lvlJc w:val="left"/>
+      <w:pPr>
+        <w:ind w:left="5760" w:hanging="360"/>
+      </w:pPr>
+      <w:rPr>
+        <w:rFonts w:ascii="Courier New" w:hAnsi="Courier New" w:cs="Courier New" w:hint="default"/>
+      </w:rPr>
+    </w:lvl>
+    <w:lvl w:ilvl="8" w:tplc="08070005" w:tentative="1">
+      <w:start w:val="1"/>
+      <w:numFmt w:val="bullet"/>
+      <w:lvlText w:val=""/>
+      <w:lvlJc w:val="left"/>
+      <w:pPr>
+        <w:ind w:left="6480" w:hanging="360"/>
+      </w:pPr>
+      <w:rPr>
+        <w:rFonts w:ascii="Wingdings" w:hAnsi="Wingdings" w:hint="default"/>
+      </w:rPr>
+    </w:lvl>
+  </w:abstractNum>
+  <w:num w:numId="1">
+    <w:abstractNumId w:val="1"/>
+  </w:num>
+  <w:num w:numId="2">
+    <w:abstractNumId w:val="2"/>
+  </w:num>
+  <w:num w:numId="3">
+    <w:abstractNumId w:val="0"/>
+  </w:num>
+  <w:num w:numId="4">
+    <w:abstractNumId w:val="3"/>
+  </w:num>
+</w:numbering>
+</file>
+
 <file path=word/styles.xml><?xml version="1.0" encoding="utf-8"?>
-<w:styles xmlns:mc="http://schemas.openxmlformats.org/markup-compatibility/2006" xmlns:r="http://schemas.openxmlformats.org/officeDocument/2006/relationships" xmlns:w="http://schemas.openxmlformats.org/wordprocessingml/2006/main" xmlns:w14="http://schemas.microsoft.com/office/word/2010/wordml" xmlns:w15="http://schemas.microsoft.com/office/word/2012/wordml" xmlns:w16se="http://schemas.microsoft.com/office/word/2015/wordml/symex" mc:Ignorable="w14 w15 w16se">
+<w:styles xmlns:mc="http://schemas.openxmlformats.org/markup-compatibility/2006" xmlns:r="http://schemas.openxmlformats.org/officeDocument/2006/relationships" xmlns:w="http://schemas.openxmlformats.org/wordprocessingml/2006/main" xmlns:w14="http://schemas.microsoft.com/office/word/2010/wordml" xmlns:w15="http://schemas.microsoft.com/office/word/2012/wordml" mc:Ignorable="w14 w15">
   <w:docDefaults>
     <w:rPrDefault>
       <w:rPr>
@@ -560,7 +1477,7 @@
       </w:pPr>
     </w:pPrDefault>
   </w:docDefaults>
-  <w:latentStyles w:defLockedState="0" w:defUIPriority="99" w:defSemiHidden="0" w:defUnhideWhenUsed="0" w:defQFormat="0" w:count="372">
+  <w:latentStyles w:defLockedState="0" w:defUIPriority="99" w:defSemiHidden="0" w:defUnhideWhenUsed="0" w:defQFormat="0" w:count="371">
     <w:lsdException w:name="Normal" w:uiPriority="0" w:qFormat="1"/>
     <w:lsdException w:name="heading 1" w:uiPriority="9" w:qFormat="1"/>
     <w:lsdException w:name="heading 2" w:semiHidden="1" w:uiPriority="9" w:unhideWhenUsed="1" w:qFormat="1"/>
@@ -932,7 +1849,6 @@
     <w:lsdException w:name="List Table 5 Dark Accent 6" w:uiPriority="50"/>
     <w:lsdException w:name="List Table 6 Colorful Accent 6" w:uiPriority="51"/>
     <w:lsdException w:name="List Table 7 Colorful Accent 6" w:uiPriority="52"/>
-    <w:lsdException w:name="Mention" w:semiHidden="1" w:unhideWhenUsed="1"/>
   </w:latentStyles>
   <w:style w:type="paragraph" w:default="1" w:styleId="Normal">
     <w:name w:val="Normal"/>
@@ -987,6 +1903,22 @@
     <w:link w:val="Footer"/>
     <w:uiPriority w:val="99"/>
     <w:rsid w:val="002E2C85"/>
+  </w:style>
+  <w:style w:type="paragraph" w:styleId="ListParagraph">
+    <w:name w:val="List Paragraph"/>
+    <w:basedOn w:val="Normal"/>
+    <w:uiPriority w:val="34"/>
+    <w:qFormat/>
+    <w:rsid w:val="004C1406"/>
+    <w:pPr>
+      <w:ind w:left="720"/>
+      <w:contextualSpacing/>
+    </w:pPr>
+  </w:style>
+  <w:style w:type="character" w:customStyle="1" w:styleId="shorttext">
+    <w:name w:val="short_text"/>
+    <w:basedOn w:val="DefaultParagraphFont"/>
+    <w:rsid w:val="004C1406"/>
   </w:style>
 </w:styles>
 </file>

</xml_diff>